<commit_message>
initial commit with slight changes to css
</commit_message>
<xml_diff>
--- a/index.docx
+++ b/index.docx
@@ -2,13 +2,13 @@
 <file path=word/document.xml><?xml version="1.0" encoding="utf-8"?>
 <w:document xmlns:w="http://schemas.openxmlformats.org/wordprocessingml/2006/main" xmlns:m="http://schemas.openxmlformats.org/officeDocument/2006/math" xmlns:r="http://schemas.openxmlformats.org/officeDocument/2006/relationships" xmlns:o="urn:schemas-microsoft-com:office:office" xmlns:v="urn:schemas-microsoft-com:vml" xmlns:w10="urn:schemas-microsoft-com:office:word" xmlns:a="http://schemas.openxmlformats.org/drawingml/2006/main" xmlns:pic="http://schemas.openxmlformats.org/drawingml/2006/picture" xmlns:wp="http://schemas.openxmlformats.org/drawingml/2006/wordprocessingDrawing">
   <w:body>
-    <w:bookmarkStart w:id="21" w:name="christophe-marie-duquesne"/>
+    <w:bookmarkStart w:id="21" w:name="amit-r.-indap"/>
     <w:p>
       <w:pPr>
         <w:pStyle w:val="Heading1"/>
       </w:pPr>
       <w:r>
-        <w:t xml:space="preserve">Christophe-Marie Duquesne</w:t>
+        <w:t xml:space="preserve">Amit R. Indap</w:t>
       </w:r>
     </w:p>
     <w:bookmarkEnd w:id="21"/>
@@ -24,16 +24,7 @@
         <w:pStyle w:val="BlockQuote"/>
       </w:pPr>
       <w:r>
-        <w:t xml:space="preserve">Specialties: C++, Python, Linux, Operations Research</w:t>
-      </w:r>
-      <w:r>
-        <w:br w:type="textWrapping"/>
-      </w:r>
-      <w:r>
-        <w:t xml:space="preserve"> </w:t>
-      </w:r>
-      <w:r>
-        <w:t xml:space="preserve">Doctor in Computer Science and Mathematics</w:t>
+        <w:t xml:space="preserve">Specialties: Bioinformatics, Human Genetics, Python</w:t>
       </w:r>
     </w:p>
     <w:p>
@@ -43,13 +34,13 @@
         </w:pict>
       </w:r>
     </w:p>
-    <w:bookmarkStart w:id="22" w:name="corporate-experience"/>
+    <w:bookmarkStart w:id="22" w:name="experience"/>
     <w:p>
       <w:pPr>
         <w:pStyle w:val="Heading2"/>
       </w:pPr>
       <w:r>
-        <w:t xml:space="preserve">Corporate Experience</w:t>
+        <w:t xml:space="preserve">Experience</w:t>
       </w:r>
     </w:p>
     <w:bookmarkEnd w:id="22"/>
@@ -58,7 +49,7 @@
         <w:pStyle w:val="DefinitionTerm"/>
       </w:pPr>
       <w:r>
-        <w:t xml:space="preserve">Since 2013</w:t>
+        <w:t xml:space="preserve">Since December 2013</w:t>
       </w:r>
     </w:p>
     <w:p>
@@ -69,7 +60,7 @@
         <w:rPr>
           <w:i/>
         </w:rPr>
-        <w:t xml:space="preserve">Data Scientist for</w:t>
+        <w:t xml:space="preserve">Research Fellow for</w:t>
       </w:r>
       <w:r>
         <w:rPr>
@@ -83,14 +74,14 @@
             <w:rStyle w:val="Link"/>
             <w:i/>
           </w:rPr>
-          <w:t xml:space="preserve">Airconomy</w:t>
+          <w:t xml:space="preserve">Reproductive Endocrine Unit, Massacusetts General Hospital</w:t>
         </w:r>
       </w:hyperlink>
       <w:r>
         <w:t xml:space="preserve"> </w:t>
       </w:r>
       <w:r>
-        <w:t xml:space="preserve">(Frankfurt am Main, Germany).</w:t>
+        <w:t xml:space="preserve">(Boston, Massachusetts).</w:t>
       </w:r>
     </w:p>
     <w:p>
@@ -98,7 +89,7 @@
         <w:pStyle w:val="Definition"/>
       </w:pPr>
       <w:r>
-        <w:t xml:space="preserve">Data mining on various sources to forecast passenger demands over airline networks.</w:t>
+        <w:t xml:space="preserve">Investigating the genetic basis of reproductive endocrine disorders using whole exome and genome sequencing</w:t>
       </w:r>
     </w:p>
     <w:p>
@@ -106,7 +97,7 @@
         <w:pStyle w:val="DefinitionTerm"/>
       </w:pPr>
       <w:r>
-        <w:t xml:space="preserve">2009-2012</w:t>
+        <w:t xml:space="preserve">January 2009 - October 2013</w:t>
       </w:r>
     </w:p>
     <w:p>
@@ -117,7 +108,7 @@
         <w:rPr>
           <w:i/>
         </w:rPr>
-        <w:t xml:space="preserve">PhD in Operations Research with</w:t>
+        <w:t xml:space="preserve">PhD in Bioinformatics with</w:t>
       </w:r>
       <w:r>
         <w:rPr>
@@ -131,14 +122,14 @@
             <w:rStyle w:val="Link"/>
             <w:i/>
           </w:rPr>
-          <w:t xml:space="preserve">Amadeus</w:t>
+          <w:t xml:space="preserve">Gabor T. Marth</w:t>
         </w:r>
       </w:hyperlink>
       <w:r>
         <w:t xml:space="preserve"> </w:t>
       </w:r>
       <w:r>
-        <w:t xml:space="preserve">(Sophia Antipolis, France).</w:t>
+        <w:t xml:space="preserve">(Boston College Chestnut Hill, Massachusetts).</w:t>
       </w:r>
     </w:p>
     <w:p>
@@ -146,7 +137,7 @@
         <w:pStyle w:val="Definition"/>
       </w:pPr>
       <w:r>
-        <w:t xml:space="preserve">Researched how to assign aircraft on an airline network in the most efficient way. I authored several projects, including a C++ solver, a Python suite of 20+ command line tools, and Hadoop data mining scripts. I also worked as a teaching assistant at the university, further improving my communication and public speaking skills.</w:t>
+        <w:t xml:space="preserve">Utilized existing and wrote novel software to analye data from population scale and family based whole genome and whole exome re-sequencing studies to characterize the contribution of rare variants to human genetic diversity and disease risk.</w:t>
       </w:r>
     </w:p>
     <w:p>
@@ -154,7 +145,7 @@
         <w:pStyle w:val="DefinitionTerm"/>
       </w:pPr>
       <w:r>
-        <w:t xml:space="preserve">2008 (3 months)</w:t>
+        <w:t xml:space="preserve">August 2005 - December 2008</w:t>
       </w:r>
     </w:p>
     <w:p>
@@ -165,7 +156,7 @@
         <w:rPr>
           <w:i/>
         </w:rPr>
-        <w:t xml:space="preserve">Internship at</w:t>
+        <w:t xml:space="preserve">Bioinformatics Programmer</w:t>
       </w:r>
       <w:r>
         <w:rPr>
@@ -179,14 +170,14 @@
             <w:rStyle w:val="Link"/>
             <w:i/>
           </w:rPr>
-          <w:t xml:space="preserve">Rio Tinto Alcan</w:t>
+          <w:t xml:space="preserve">Cornell University</w:t>
         </w:r>
       </w:hyperlink>
       <w:r>
         <w:t xml:space="preserve"> </w:t>
       </w:r>
       <w:r>
-        <w:t xml:space="preserve">(Clermont Ferrand, France).</w:t>
+        <w:t xml:space="preserve">(Ithaca, NY).</w:t>
       </w:r>
     </w:p>
     <w:p>
@@ -194,7 +185,7 @@
         <w:pStyle w:val="Definition"/>
       </w:pPr>
       <w:r>
-        <w:t xml:space="preserve">Co-authored a C++ library for optimizing the revenue of a metal factory. This work was published in the corporate journal of the company.</w:t>
+        <w:t xml:space="preserve">Implemented bioinformatic data analysis pipelines for DNA re-sequencing and genotyping datasets for research projects in population and evolutionary genomics which helped facilitate the publication of over 10 papers in leading scientific journals.</w:t>
       </w:r>
     </w:p>
     <w:p>
@@ -202,7 +193,7 @@
         <w:pStyle w:val="DefinitionTerm"/>
       </w:pPr>
       <w:r>
-        <w:t xml:space="preserve">2007 (3 months)</w:t>
+        <w:t xml:space="preserve">February 2001 - July 2002</w:t>
       </w:r>
     </w:p>
     <w:p>
@@ -213,7 +204,7 @@
         <w:rPr>
           <w:i/>
         </w:rPr>
-        <w:t xml:space="preserve">Internship at</w:t>
+        <w:t xml:space="preserve">Bioinformatics Programmer at</w:t>
       </w:r>
       <w:r>
         <w:rPr>
@@ -227,14 +218,14 @@
             <w:rStyle w:val="Link"/>
             <w:i/>
           </w:rPr>
-          <w:t xml:space="preserve">GE Healthcare</w:t>
+          <w:t xml:space="preserve">Stanford University</w:t>
         </w:r>
       </w:hyperlink>
       <w:r>
         <w:t xml:space="preserve"> </w:t>
       </w:r>
       <w:r>
-        <w:t xml:space="preserve">(Paris, France).</w:t>
+        <w:t xml:space="preserve">(Stanford, CA).</w:t>
       </w:r>
     </w:p>
     <w:p>
@@ -242,193 +233,137 @@
         <w:pStyle w:val="Definition"/>
       </w:pPr>
       <w:r>
-        <w:t xml:space="preserve">Elaborated an UML spec for the refactoring of 20.000 lines of C++.</w:t>
-      </w:r>
-    </w:p>
-    <w:bookmarkStart w:id="27" w:name="selected-open-source-contributions"/>
+        <w:t xml:space="preserve">Implemented informatics pipeline for sequencing and genotyping of candidate genes involved in complex diseases.</w:t>
+      </w:r>
+    </w:p>
+    <w:bookmarkStart w:id="27" w:name="selected-publications"/>
     <w:p>
       <w:pPr>
         <w:pStyle w:val="Heading2"/>
       </w:pPr>
       <w:r>
-        <w:t xml:space="preserve">Selected Open Source Contributions</w:t>
+        <w:t xml:space="preserve">Selected Publications</w:t>
       </w:r>
     </w:p>
     <w:bookmarkEnd w:id="27"/>
     <w:p>
-      <w:pPr>
-        <w:pStyle w:val="DefinitionTerm"/>
-      </w:pPr>
-      <w:r>
-        <w:t xml:space="preserve">Python</w:t>
-      </w:r>
-    </w:p>
-    <w:p>
-      <w:pPr>
-        <w:pStyle w:val="Definition"/>
-      </w:pPr>
-      <w:r>
-        <w:t xml:space="preserve">Contributor to</w:t>
-      </w:r>
-      <w:r>
-        <w:t xml:space="preserve"> </w:t>
-      </w:r>
       <w:hyperlink r:id="rId28">
         <w:r>
           <w:rPr>
             <w:rStyle w:val="Link"/>
           </w:rPr>
-          <w:t xml:space="preserve">pulp-or</w:t>
+          <w:t xml:space="preserve">Variant discovery in targeted resequencing using whole genome amplified DNA</w:t>
         </w:r>
       </w:hyperlink>
-      <w:r>
-        <w:t xml:space="preserve">, a linear programming Python library. Author of small tools, like</w:t>
-      </w:r>
-      <w:r>
-        <w:t xml:space="preserve"> </w:t>
-      </w:r>
+    </w:p>
+    <w:p>
       <w:hyperlink r:id="rId29">
         <w:r>
           <w:rPr>
             <w:rStyle w:val="Link"/>
           </w:rPr>
-          <w:t xml:space="preserve">michel</w:t>
+          <w:t xml:space="preserve">The functional spectrum of low-frequency coding variation</w:t>
         </w:r>
       </w:hyperlink>
-      <w:r>
-        <w:t xml:space="preserve">, a command line program providing bidirectionnal synchronization of google tasks with text files.</w:t>
-      </w:r>
-    </w:p>
-    <w:p>
-      <w:pPr>
-        <w:pStyle w:val="DefinitionTerm"/>
-      </w:pPr>
-      <w:r>
-        <w:t xml:space="preserve">C++</w:t>
-      </w:r>
-    </w:p>
-    <w:p>
-      <w:pPr>
-        <w:pStyle w:val="Definition"/>
-      </w:pPr>
-      <w:r>
-        <w:t xml:space="preserve">Author of</w:t>
-      </w:r>
-      <w:r>
-        <w:t xml:space="preserve"> </w:t>
-      </w:r>
+    </w:p>
+    <w:p>
       <w:hyperlink r:id="rId30">
         <w:r>
           <w:rPr>
             <w:rStyle w:val="Link"/>
           </w:rPr>
-          <w:t xml:space="preserve">yaposib</w:t>
+          <w:t xml:space="preserve">A map of human genome variation from population-scale sequencing</w:t>
         </w:r>
       </w:hyperlink>
-      <w:r>
-        <w:t xml:space="preserve">, a Python binding to COIN-OSI that is now supported by</w:t>
-      </w:r>
-      <w:r>
-        <w:t xml:space="preserve"> </w:t>
-      </w:r>
-      <w:hyperlink r:id="rId28">
-        <w:r>
-          <w:rPr>
-            <w:rStyle w:val="Link"/>
-          </w:rPr>
-          <w:t xml:space="preserve">pulp-or</w:t>
-        </w:r>
-      </w:hyperlink>
-      <w:r>
-        <w:t xml:space="preserve">.</w:t>
-      </w:r>
-    </w:p>
-    <w:p>
-      <w:pPr>
-        <w:pStyle w:val="DefinitionTerm"/>
-      </w:pPr>
-      <w:r>
-        <w:t xml:space="preserve">C</w:t>
-      </w:r>
-    </w:p>
-    <w:p>
-      <w:pPr>
-        <w:pStyle w:val="Definition"/>
-      </w:pPr>
-      <w:r>
-        <w:t xml:space="preserve">Author of</w:t>
-      </w:r>
-      <w:r>
-        <w:t xml:space="preserve"> </w:t>
-      </w:r>
+    </w:p>
+    <w:p>
       <w:hyperlink r:id="rId31">
         <w:r>
           <w:rPr>
             <w:rStyle w:val="Link"/>
           </w:rPr>
-          <w:t xml:space="preserve">lazylpsolverlibs</w:t>
+          <w:t xml:space="preserve">Assessing the evolutionary impact of amino acid mutations in the human genome</w:t>
         </w:r>
       </w:hyperlink>
-      <w:r>
-        <w:t xml:space="preserve">, a set of proxy libraries targeting cplex, gurobi and xpress. I also started writing</w:t>
-      </w:r>
-      <w:r>
-        <w:t xml:space="preserve"> </w:t>
-      </w:r>
+    </w:p>
+    <w:p>
       <w:hyperlink r:id="rId32">
         <w:r>
           <w:rPr>
             <w:rStyle w:val="Link"/>
           </w:rPr>
-          <w:t xml:space="preserve">sharebox</w:t>
+          <w:t xml:space="preserve">Proportionally more deleterious genetic variation in European than in African populations</w:t>
         </w:r>
       </w:hyperlink>
-      <w:r>
-        <w:t xml:space="preserve">, a distributed FUSE file system based on git.</w:t>
-      </w:r>
-    </w:p>
-    <w:p>
-      <w:pPr>
-        <w:pStyle w:val="DefinitionTerm"/>
-      </w:pPr>
-      <w:r>
-        <w:t xml:space="preserve">Java</w:t>
-      </w:r>
-    </w:p>
-    <w:p>
-      <w:pPr>
-        <w:pStyle w:val="Definition"/>
-      </w:pPr>
-      <w:r>
-        <w:t xml:space="preserve">Author of</w:t>
-      </w:r>
-      <w:r>
-        <w:t xml:space="preserve"> </w:t>
-      </w:r>
+    </w:p>
+    <w:p>
       <w:hyperlink r:id="rId33">
         <w:r>
           <w:rPr>
             <w:rStyle w:val="Link"/>
           </w:rPr>
-          <w:t xml:space="preserve">talkmyphone</w:t>
+          <w:t xml:space="preserve">Analysis of concordance of different haplotype block partitioning algorithms</w:t>
         </w:r>
       </w:hyperlink>
-      <w:r>
-        <w:t xml:space="preserve">, an android application allowing phone control via gtalk. It had 10.000+ downloads, and was forked 50 times. It was then successfully handed over to</w:t>
-      </w:r>
-      <w:r>
-        <w:t xml:space="preserve"> </w:t>
-      </w:r>
-      <w:hyperlink r:id="rId34">
+    </w:p>
+    <w:bookmarkStart w:id="34" w:name="education"/>
+    <w:p>
+      <w:pPr>
+        <w:pStyle w:val="Heading2"/>
+      </w:pPr>
+      <w:r>
+        <w:t xml:space="preserve">Education</w:t>
+      </w:r>
+    </w:p>
+    <w:bookmarkEnd w:id="34"/>
+    <w:p>
+      <w:pPr>
+        <w:pStyle w:val="DefinitionTerm"/>
+      </w:pPr>
+      <w:r>
+        <w:t xml:space="preserve">2009-2013</w:t>
+      </w:r>
+    </w:p>
+    <w:p>
+      <w:pPr>
+        <w:pStyle w:val="Definition"/>
+      </w:pPr>
+      <w:r>
+        <w:rPr>
+          <w:i/>
+        </w:rPr>
+        <w:t xml:space="preserve">PhD in Bioinformatics at Boston College</w:t>
+      </w:r>
+      <w:r>
+        <w:t xml:space="preserve"> </w:t>
+      </w:r>
+      <w:r>
+        <w:t xml:space="preserve">Chestnut Hill , Massachusetts.</w:t>
+      </w:r>
+    </w:p>
+    <w:p>
+      <w:pPr>
+        <w:pStyle w:val="Definition"/>
+      </w:pPr>
+      <w:r>
+        <w:t xml:space="preserve">Title: Discovering rare variants from populations to families. Advisor:</w:t>
+      </w:r>
+      <w:r>
+        <w:t xml:space="preserve"> </w:t>
+      </w:r>
+      <w:hyperlink r:id="rId24">
         <w:r>
           <w:rPr>
             <w:rStyle w:val="Link"/>
           </w:rPr>
-          <w:t xml:space="preserve">other developers</w:t>
+          <w:t xml:space="preserve">Gabor T. Marth</w:t>
         </w:r>
       </w:hyperlink>
       <w:r>
-        <w:t xml:space="preserve">.</w:t>
+        <w:t xml:space="preserve"> </w:t>
+      </w:r>
+      <w:r>
+        <w:t xml:space="preserve">Defended in October 2013.</w:t>
       </w:r>
     </w:p>
     <w:p>
@@ -436,7 +371,7 @@
         <w:pStyle w:val="DefinitionTerm"/>
       </w:pPr>
       <w:r>
-        <w:t xml:space="preserve">Misc</w:t>
+        <w:t xml:space="preserve">2003-2005</w:t>
       </w:r>
     </w:p>
     <w:p>
@@ -444,21 +379,77 @@
         <w:pStyle w:val="Definition"/>
       </w:pPr>
       <w:r>
-        <w:t xml:space="preserve">Lua, Ada, Bash, Makefile, m4, autotools, cmake... See my</w:t>
-      </w:r>
-      <w:r>
-        <w:t xml:space="preserve"> </w:t>
-      </w:r>
-      <w:hyperlink r:id="rId35">
-        <w:r>
-          <w:rPr>
-            <w:rStyle w:val="Link"/>
-          </w:rPr>
-          <w:t xml:space="preserve">github résumé</w:t>
-        </w:r>
-      </w:hyperlink>
-      <w:r>
-        <w:t xml:space="preserve">. My</w:t>
+        <w:rPr>
+          <w:i/>
+        </w:rPr>
+        <w:t xml:space="preserve">MS in Bioinformatics at Medical College of Wisconsin and Marquette University</w:t>
+      </w:r>
+      <w:r>
+        <w:t xml:space="preserve"> </w:t>
+      </w:r>
+      <w:r>
+        <w:t xml:space="preserve">Milwaukee, Wisconsin.</w:t>
+      </w:r>
+    </w:p>
+    <w:p>
+      <w:pPr>
+        <w:pStyle w:val="Definition"/>
+      </w:pPr>
+      <w:r>
+        <w:t xml:space="preserve">Title: Analysis of concordance of haplotype block partitional algorithms. Advisor: Michael Olivier</w:t>
+      </w:r>
+    </w:p>
+    <w:p>
+      <w:pPr>
+        <w:pStyle w:val="DefinitionTerm"/>
+      </w:pPr>
+      <w:r>
+        <w:t xml:space="preserve">1996-2000</w:t>
+      </w:r>
+    </w:p>
+    <w:p>
+      <w:pPr>
+        <w:pStyle w:val="Definition"/>
+      </w:pPr>
+      <w:r>
+        <w:rPr>
+          <w:i/>
+        </w:rPr>
+        <w:t xml:space="preserve">BS in Molecular and Cellularl Biology, minor Computer Science University of Arizona</w:t>
+      </w:r>
+      <w:r>
+        <w:t xml:space="preserve"> </w:t>
+      </w:r>
+      <w:r>
+        <w:t xml:space="preserve">Tucson, Arizona.</w:t>
+      </w:r>
+    </w:p>
+    <w:p>
+      <w:pPr>
+        <w:pStyle w:val="Definition"/>
+      </w:pPr>
+      <w:r>
+        <w:t xml:space="preserve">Selected as Outstanding Graduating Senior in Department of Molecular and Cellular Biology.</w:t>
+      </w:r>
+    </w:p>
+    <w:bookmarkStart w:id="35" w:name="skills"/>
+    <w:p>
+      <w:pPr>
+        <w:pStyle w:val="Heading2"/>
+      </w:pPr>
+      <w:r>
+        <w:t xml:space="preserve">Skills</w:t>
+      </w:r>
+    </w:p>
+    <w:bookmarkEnd w:id="35"/>
+    <w:p>
+      <w:r>
+        <w:t xml:space="preserve">Bioinformatics : GATK, MOSAIK, Freebayes, PLINK, samtools, Picard.</w:t>
+      </w:r>
+    </w:p>
+    <w:p>
+      <w:r>
+        <w:t xml:space="preserve">Programming : Python, R, Perl, familiar with Java and C++,</w:t>
       </w:r>
       <w:r>
         <w:t xml:space="preserve"> </w:t>
@@ -468,306 +459,51 @@
           <w:rPr>
             <w:rStyle w:val="Link"/>
           </w:rPr>
-          <w:t xml:space="preserve">kudorank</w:t>
+          <w:t xml:space="preserve">GitHub repo</w:t>
         </w:r>
       </w:hyperlink>
-      <w:r>
-        <w:t xml:space="preserve"> </w:t>
-      </w:r>
-      <w:r>
-        <w:t xml:space="preserve">on ohloh is 9, among the top 2% of opensource developers.</w:t>
-      </w:r>
-    </w:p>
-    <w:p>
-      <w:pPr>
-        <w:pStyle w:val="DefinitionTerm"/>
-      </w:pPr>
-      <w:r>
-        <w:t xml:space="preserve">Linux</w:t>
-      </w:r>
-    </w:p>
-    <w:p>
-      <w:pPr>
-        <w:pStyle w:val="Definition"/>
-      </w:pPr>
-      <w:r>
-        <w:t xml:space="preserve">My daily operating system: I</w:t>
-      </w:r>
-      <w:r>
-        <w:t xml:space="preserve"> </w:t>
-      </w:r>
+    </w:p>
+    <w:p>
+      <w:r>
+        <w:t xml:space="preserve">Molecular Biology : PCR, gel electrophoresis.</w:t>
+      </w:r>
+    </w:p>
+    <w:p>
+      <w:r>
+        <w:pict>
+          <v:rect style="width:0;height:1.5pt" o:hralign="center" o:hrstd="t" o:hr="t"/>
+        </w:pict>
+      </w:r>
+    </w:p>
+    <w:p>
+      <w:pPr>
+        <w:pStyle w:val="BlockQuote"/>
+      </w:pPr>
       <w:hyperlink r:id="rId37">
         <w:r>
           <w:rPr>
             <w:rStyle w:val="Link"/>
           </w:rPr>
-          <w:t xml:space="preserve">blog</w:t>
+          <w:t xml:space="preserve">indapa@gmail.com</w:t>
         </w:r>
       </w:hyperlink>
       <w:r>
         <w:t xml:space="preserve"> </w:t>
       </w:r>
       <w:r>
-        <w:t xml:space="preserve">about it sometimes.</w:t>
-      </w:r>
-    </w:p>
-    <w:bookmarkStart w:id="38" w:name="education"/>
-    <w:p>
-      <w:pPr>
-        <w:pStyle w:val="Heading2"/>
-      </w:pPr>
-      <w:r>
-        <w:t xml:space="preserve">Education</w:t>
-      </w:r>
-    </w:p>
-    <w:bookmarkEnd w:id="38"/>
-    <w:p>
-      <w:pPr>
-        <w:pStyle w:val="DefinitionTerm"/>
-      </w:pPr>
-      <w:r>
-        <w:t xml:space="preserve">2009-2012</w:t>
-      </w:r>
-    </w:p>
-    <w:p>
-      <w:pPr>
-        <w:pStyle w:val="Definition"/>
-      </w:pPr>
-      <w:r>
-        <w:rPr>
-          <w:i/>
-        </w:rPr>
-        <w:t xml:space="preserve">PhD in Mathematics and Computer Science at G-SCOP Laboratory</w:t>
-      </w:r>
-      <w:r>
-        <w:t xml:space="preserve"> </w:t>
-      </w:r>
-      <w:r>
-        <w:t xml:space="preserve">(Grenoble, France).</w:t>
-      </w:r>
-    </w:p>
-    <w:p>
-      <w:pPr>
-        <w:pStyle w:val="Definition"/>
-      </w:pPr>
-      <w:r>
-        <w:t xml:space="preserve">Title: Integration of Fleet Deployment and of Passenger Service in Airline Schedule Management. Done at Amadeus, in the Operation Research team led by</w:t>
-      </w:r>
-      <w:r>
-        <w:t xml:space="preserve"> </w:t>
-      </w:r>
-      <w:hyperlink r:id="rId39">
+        <w:t xml:space="preserve">•</w:t>
+      </w:r>
+      <w:r>
+        <w:t xml:space="preserve"> </w:t>
+      </w:r>
+      <w:hyperlink r:id="rId38">
         <w:r>
           <w:rPr>
             <w:rStyle w:val="Link"/>
           </w:rPr>
-          <w:t xml:space="preserve">Semi Gabteni</w:t>
+          <w:t xml:space="preserve">LinkedIn profile</w:t>
         </w:r>
       </w:hyperlink>
-      <w:r>
-        <w:t xml:space="preserve">. Advisors:</w:t>
-      </w:r>
-      <w:r>
-        <w:t xml:space="preserve"> </w:t>
-      </w:r>
-      <w:hyperlink r:id="rId40">
-        <w:r>
-          <w:rPr>
-            <w:rStyle w:val="Link"/>
-          </w:rPr>
-          <w:t xml:space="preserve">Denis Naddef</w:t>
-        </w:r>
-      </w:hyperlink>
-      <w:r>
-        <w:t xml:space="preserve">,</w:t>
-      </w:r>
-      <w:r>
-        <w:t xml:space="preserve"> </w:t>
-      </w:r>
-      <w:hyperlink r:id="rId41">
-        <w:r>
-          <w:rPr>
-            <w:rStyle w:val="Link"/>
-          </w:rPr>
-          <w:t xml:space="preserve">Olivier Briant</w:t>
-        </w:r>
-      </w:hyperlink>
-      <w:r>
-        <w:t xml:space="preserve">. Defended in January 2013.</w:t>
-      </w:r>
-    </w:p>
-    <w:p>
-      <w:pPr>
-        <w:pStyle w:val="DefinitionTerm"/>
-      </w:pPr>
-      <w:r>
-        <w:t xml:space="preserve">2005-2009</w:t>
-      </w:r>
-    </w:p>
-    <w:p>
-      <w:pPr>
-        <w:pStyle w:val="Definition"/>
-      </w:pPr>
-      <w:r>
-        <w:rPr>
-          <w:i/>
-        </w:rPr>
-        <w:t xml:space="preserve">MS in Computer Science in ENSIMAG</w:t>
-      </w:r>
-      <w:r>
-        <w:t xml:space="preserve"> </w:t>
-      </w:r>
-      <w:r>
-        <w:t xml:space="preserve">(Grenoble, France).</w:t>
-      </w:r>
-    </w:p>
-    <w:p>
-      <w:pPr>
-        <w:pStyle w:val="Definition"/>
-      </w:pPr>
-      <w:r>
-        <w:t xml:space="preserve">Top French school of Applied Mathematics and Computer Science with highly selective recruitment.</w:t>
-      </w:r>
-    </w:p>
-    <w:p>
-      <w:pPr>
-        <w:pStyle w:val="DefinitionTerm"/>
-      </w:pPr>
-      <w:r>
-        <w:t xml:space="preserve">2002-2005</w:t>
-      </w:r>
-    </w:p>
-    <w:p>
-      <w:pPr>
-        <w:pStyle w:val="Definition"/>
-      </w:pPr>
-      <w:r>
-        <w:rPr>
-          <w:i/>
-        </w:rPr>
-        <w:t xml:space="preserve">Preparatory classes in Lycée Thiers</w:t>
-      </w:r>
-      <w:r>
-        <w:t xml:space="preserve"> </w:t>
-      </w:r>
-      <w:r>
-        <w:t xml:space="preserve">(Marseille, France).</w:t>
-      </w:r>
-    </w:p>
-    <w:p>
-      <w:pPr>
-        <w:pStyle w:val="Definition"/>
-      </w:pPr>
-      <w:r>
-        <w:t xml:space="preserve">Mathematics and Physics courses before a national competitive examination to Grandes Écoles.</w:t>
-      </w:r>
-    </w:p>
-    <w:bookmarkStart w:id="42" w:name="activities-and-interests"/>
-    <w:p>
-      <w:pPr>
-        <w:pStyle w:val="Heading2"/>
-      </w:pPr>
-      <w:r>
-        <w:t xml:space="preserve">Activities and interests</w:t>
-      </w:r>
-    </w:p>
-    <w:bookmarkEnd w:id="42"/>
-    <w:p>
-      <w:pPr>
-        <w:pStyle w:val="DefinitionTerm"/>
-      </w:pPr>
-      <w:r>
-        <w:t xml:space="preserve">Hobbies</w:t>
-      </w:r>
-    </w:p>
-    <w:p>
-      <w:pPr>
-        <w:pStyle w:val="Definition"/>
-      </w:pPr>
-      <w:r>
-        <w:t xml:space="preserve">I like travelling. I backpacked in 13 countries in Eastern Europe and South East Asia.</w:t>
-      </w:r>
-    </w:p>
-    <w:p>
-      <w:pPr>
-        <w:pStyle w:val="DefinitionTerm"/>
-      </w:pPr>
-      <w:r>
-        <w:t xml:space="preserve">Sports</w:t>
-      </w:r>
-    </w:p>
-    <w:p>
-      <w:pPr>
-        <w:pStyle w:val="Definition"/>
-      </w:pPr>
-      <w:r>
-        <w:t xml:space="preserve">Running, Cycling, Hiking. I also played rugby union for 7 years.</w:t>
-      </w:r>
-    </w:p>
-    <w:p>
-      <w:pPr>
-        <w:pStyle w:val="DefinitionTerm"/>
-      </w:pPr>
-      <w:r>
-        <w:t xml:space="preserve">Activities</w:t>
-      </w:r>
-    </w:p>
-    <w:p>
-      <w:pPr>
-        <w:pStyle w:val="Definition"/>
-      </w:pPr>
-      <w:r>
-        <w:t xml:space="preserve">I was the president of the</w:t>
-      </w:r>
-      <w:r>
-        <w:t xml:space="preserve"> </w:t>
-      </w:r>
-      <w:hyperlink r:id="rId43">
-        <w:r>
-          <w:rPr>
-            <w:rStyle w:val="Link"/>
-          </w:rPr>
-          <w:t xml:space="preserve">grand cercle</w:t>
-        </w:r>
-      </w:hyperlink>
-      <w:r>
-        <w:t xml:space="preserve">, one of the largest French campus student associations (5.000 members) during university.</w:t>
-      </w:r>
-    </w:p>
-    <w:p>
-      <w:r>
-        <w:pict>
-          <v:rect style="width:0;height:1.5pt" o:hralign="center" o:hrstd="t" o:hr="t"/>
-        </w:pict>
-      </w:r>
-    </w:p>
-    <w:p>
-      <w:pPr>
-        <w:pStyle w:val="BlockQuote"/>
-      </w:pPr>
-      <w:hyperlink r:id="rId44">
-        <w:r>
-          <w:rPr>
-            <w:rStyle w:val="Link"/>
-          </w:rPr>
-          <w:t xml:space="preserve">chmd@chmd.fr</w:t>
-        </w:r>
-      </w:hyperlink>
-      <w:r>
-        <w:t xml:space="preserve"> </w:t>
-      </w:r>
-      <w:r>
-        <w:t xml:space="preserve">• +336 84 14 26 82 • 28 years old</w:t>
-      </w:r>
-      <w:r>
-        <w:br w:type="textWrapping"/>
-      </w:r>
-      <w:r>
-        <w:t xml:space="preserve"> </w:t>
-      </w:r>
-      <w:r>
-        <w:t xml:space="preserve">275, chemin du Petit Castel - 13100 Aix en Provence, FRANCE</w:t>
-      </w:r>
     </w:p>
   </w:body>
 </w:document>
@@ -780,7 +516,7 @@
 <file path=word/numbering.xml><?xml version="1.0" encoding="utf-8"?>
 <w:numbering xmlns:w="http://schemas.openxmlformats.org/wordprocessingml/2006/main">
   <w:abstractNum w:abstractNumId="0">
-    <w:nsid w:val="51930231"/>
+    <w:nsid w:val="8671f515"/>
     <w:multiLevelType w:val="multilevel"/>
     <w:lvl w:ilvl="0">
       <w:numFmt w:val="bullet"/>
@@ -1064,6 +800,14 @@
       <w:sz w:val="20"/>
       <w:szCs w:val="20"/>
     </w:rPr>
+  </w:style>
+  <w:style w:type="paragraph" w:styleId="FootnoteText">
+    <w:name w:val="Footnote Text"/>
+    <w:basedOn w:val="Normal"/>
+    <w:next w:val="FootnoteText"/>
+    <w:uiPriority w:val="9"/>
+    <w:unhideWhenUsed/>
+    <w:qFormat/>
   </w:style>
   <w:style w:type="character" w:default="1" w:styleId="DefaultParagraphFont">
     <w:name w:val="Default Paragraph Font"/>

</xml_diff>